<commit_message>
the real finaly changes
</commit_message>
<xml_diff>
--- a/documenten/kerntaak_1/1.5/back-up/Back-up_v1.0.docx
+++ b/documenten/kerntaak_1/1.5/back-up/Back-up_v1.0.docx
@@ -3,21 +3,35 @@
 <w:document xmlns:wpc="http://schemas.microsoft.com/office/word/2010/wordprocessingCanvas" xmlns:cx="http://schemas.microsoft.com/office/drawing/2014/chartex" xmlns:cx1="http://schemas.microsoft.com/office/drawing/2015/9/8/chartex" xmlns:cx2="http://schemas.microsoft.com/office/drawing/2015/10/21/chartex" xmlns:cx3="http://schemas.microsoft.com/office/drawing/2016/5/9/chartex" xmlns:cx4="http://schemas.microsoft.com/office/drawing/2016/5/10/chartex" xmlns:cx5="http://schemas.microsoft.com/office/drawing/2016/5/11/chartex" xmlns:cx6="http://schemas.microsoft.com/office/drawing/2016/5/12/chartex" xmlns:cx7="http://schemas.microsoft.com/office/drawing/2016/5/13/chartex" xmlns:cx8="http://schemas.microsoft.com/office/drawing/2016/5/14/chartex" xmlns:mc="http://schemas.openxmlformats.org/markup-compatibility/2006" xmlns:aink="http://schemas.microsoft.com/office/drawing/2016/ink" xmlns:am3d="http://schemas.microsoft.com/office/drawing/2017/model3d" xmlns:o="urn:schemas-microsoft-com:office:office" xmlns:r="http://schemas.openxmlformats.org/officeDocument/2006/relationships" xmlns:m="http://schemas.openxmlformats.org/officeDocument/2006/math" xmlns:v="urn:schemas-microsoft-com:vml" xmlns:wp14="http://schemas.microsoft.com/office/word/2010/wordprocessingDrawing" xmlns:wp="http://schemas.openxmlformats.org/drawingml/2006/wordprocessingDrawing" xmlns:w10="urn:schemas-microsoft-com:office:word" xmlns:w="http://schemas.openxmlformats.org/wordprocessingml/2006/main" xmlns:w14="http://schemas.microsoft.com/office/word/2010/wordml" xmlns:w15="http://schemas.microsoft.com/office/word/2012/wordml" xmlns:w16cid="http://schemas.microsoft.com/office/word/2016/wordml/cid" xmlns:w16se="http://schemas.microsoft.com/office/word/2015/wordml/symex" xmlns:wpg="http://schemas.microsoft.com/office/word/2010/wordprocessingGroup" xmlns:wpi="http://schemas.microsoft.com/office/word/2010/wordprocessingInk" xmlns:wne="http://schemas.microsoft.com/office/word/2006/wordml" xmlns:wps="http://schemas.microsoft.com/office/word/2010/wordprocessingShape" mc:Ignorable="w14 w15 w16se w16cid wp14">
   <w:body>
     <w:p>
-      <w:r>
+      <w:pPr>
+        <w:rPr>
+          <w:b/>
+          <w:sz w:val="24"/>
+          <w:szCs w:val="24"/>
+        </w:rPr>
+      </w:pPr>
+      <w:r>
+        <w:rPr>
+          <w:b/>
+          <w:sz w:val="24"/>
+          <w:szCs w:val="24"/>
+        </w:rPr>
         <w:t>Back-up</w:t>
       </w:r>
       <w:r>
+        <w:rPr>
+          <w:b/>
+          <w:sz w:val="24"/>
+          <w:szCs w:val="24"/>
+        </w:rPr>
         <w:t xml:space="preserve"> procedure: </w:t>
-      </w:r>
-    </w:p>
-    <w:p>
-      <w:r>
-        <w:t>Als er iets fout gaat met iemand computer zou de back-up procedure er voor moeten zorgen dat zijn bestanden niet kwijt zijn en ook makkelijk zou moeten kunnen terug halen, om zo weer snel aan het werk te kunnen. We gebruiken hiervoor git dat we alles online hebben staan. we zorgen dat we elke dag onze werk commit in de branche waar we mee bezig zijn. ook zorgen we er voor dat we elke vrijdag een back-up van alle documenten maken op een usb-stick. We moeten nog even kijken of er genoeg ruimte is om het hele project van de code er op te zetten anders pakken we allen de files die echt nodig zijn op de usb-stick. Deze methoden</w:t>
       </w:r>
       <w:bookmarkStart w:id="0" w:name="_GoBack"/>
       <w:bookmarkEnd w:id="0"/>
-      <w:r>
-        <w:t xml:space="preserve"> zou moeten zorgen dat we de gegeven zoals offline als online kunnen bereiken.</w:t>
+    </w:p>
+    <w:p>
+      <w:r>
+        <w:t>Als er iets fout gaat met iemand computer zou de back-up procedure er voor moeten zorgen dat zijn bestanden niet kwijt zijn en ook makkelijk zou moeten kunnen terug halen, om zo weer snel aan het werk te kunnen. We gebruiken hiervoor git dat we alles online hebben staan. we zorgen dat we elke dag onze werk commit in de branche waar we mee bezig zijn. ook zorgen we er voor dat we elke vrijdag een back-up van alle documenten maken op een usb-stick. We moeten nog even kijken of er genoeg ruimte is om het hele project van de code er op te zetten anders pakken we allen de files die echt nodig zijn op de usb-stick. Deze methoden zou moeten zorgen dat we de gegeven zoals offline als online kunnen bereiken.</w:t>
       </w:r>
     </w:p>
     <w:p/>

</xml_diff>